<commit_message>
Review code issue fixed (comments).
</commit_message>
<xml_diff>
--- a/docs/EWCM Review Document.docx
+++ b/docs/EWCM Review Document.docx
@@ -639,7 +639,39 @@
                 <w:rFonts w:ascii="Helvetica" w:hAnsi="Helvetica"/>
                 <w:sz w:val="12"/>
               </w:rPr>
-              <w:t>(dd-mmm-yyyy)</w:t>
+              <w:t>(</w:t>
+            </w:r>
+            <w:proofErr w:type="spellStart"/>
+            <w:r>
+              <w:rPr>
+                <w:rFonts w:ascii="Helvetica" w:hAnsi="Helvetica"/>
+                <w:sz w:val="12"/>
+              </w:rPr>
+              <w:t>dd</w:t>
+            </w:r>
+            <w:proofErr w:type="spellEnd"/>
+            <w:r>
+              <w:rPr>
+                <w:rFonts w:ascii="Helvetica" w:hAnsi="Helvetica"/>
+                <w:sz w:val="12"/>
+              </w:rPr>
+              <w:t>-mmm-</w:t>
+            </w:r>
+            <w:proofErr w:type="spellStart"/>
+            <w:r>
+              <w:rPr>
+                <w:rFonts w:ascii="Helvetica" w:hAnsi="Helvetica"/>
+                <w:sz w:val="12"/>
+              </w:rPr>
+              <w:t>yyyy</w:t>
+            </w:r>
+            <w:proofErr w:type="spellEnd"/>
+            <w:r>
+              <w:rPr>
+                <w:rFonts w:ascii="Helvetica" w:hAnsi="Helvetica"/>
+                <w:sz w:val="12"/>
+              </w:rPr>
+              <w:t>)</w:t>
             </w:r>
           </w:p>
         </w:tc>
@@ -2151,9 +2183,17 @@
           <w:lang w:val="es-MX"/>
         </w:rPr>
         <w:lastRenderedPageBreak/>
-        <w:t>Reference Documents</w:t>
+        <w:t xml:space="preserve">Reference </w:t>
+      </w:r>
+      <w:proofErr w:type="spellStart"/>
+      <w:r>
+        <w:rPr>
+          <w:lang w:val="es-MX"/>
+        </w:rPr>
+        <w:t>Documents</w:t>
       </w:r>
       <w:bookmarkEnd w:id="6"/>
+      <w:proofErr w:type="spellEnd"/>
     </w:p>
     <w:tbl>
       <w:tblPr>
@@ -2392,21 +2432,7 @@
                   <w:rStyle w:val="Hyperlink"/>
                   <w:color w:val="5B9BD5" w:themeColor="accent1"/>
                 </w:rPr>
-                <w:t>C</w:t>
-              </w:r>
-              <w:r>
-                <w:rPr>
-                  <w:rStyle w:val="Hyperlink"/>
-                  <w:color w:val="5B9BD5" w:themeColor="accent1"/>
-                </w:rPr>
-                <w:t>o</w:t>
-              </w:r>
-              <w:r>
-                <w:rPr>
-                  <w:rStyle w:val="Hyperlink"/>
-                  <w:color w:val="5B9BD5" w:themeColor="accent1"/>
-                </w:rPr>
-                <w:t>de</w:t>
+                <w:t>Code</w:t>
               </w:r>
             </w:hyperlink>
           </w:p>
@@ -2774,11 +2800,19 @@
           <w:lang w:val="es-MX"/>
         </w:rPr>
       </w:pPr>
+      <w:proofErr w:type="spellStart"/>
       <w:r>
         <w:rPr>
           <w:lang w:val="es-MX"/>
         </w:rPr>
-        <w:t>Review #1 (27/07/2015)</w:t>
+        <w:t>Review</w:t>
+      </w:r>
+      <w:proofErr w:type="spellEnd"/>
+      <w:r>
+        <w:rPr>
+          <w:lang w:val="es-MX"/>
+        </w:rPr>
+        <w:t xml:space="preserve"> #1 (27/07/2015)</w:t>
       </w:r>
     </w:p>
     <w:p>
@@ -2811,11 +2845,19 @@
                 <w:lang w:val="es-MX"/>
               </w:rPr>
             </w:pPr>
+            <w:proofErr w:type="spellStart"/>
             <w:r>
               <w:rPr>
                 <w:lang w:val="es-MX"/>
               </w:rPr>
-              <w:t>Comment No.</w:t>
+              <w:t>Comment</w:t>
+            </w:r>
+            <w:proofErr w:type="spellEnd"/>
+            <w:r>
+              <w:rPr>
+                <w:lang w:val="es-MX"/>
+              </w:rPr>
+              <w:t xml:space="preserve"> No.</w:t>
             </w:r>
           </w:p>
         </w:tc>
@@ -2830,12 +2872,28 @@
                 <w:lang w:val="es-MX"/>
               </w:rPr>
             </w:pPr>
+            <w:proofErr w:type="spellStart"/>
             <w:r>
               <w:rPr>
                 <w:lang w:val="es-MX"/>
               </w:rPr>
-              <w:t>Comment Description</w:t>
-            </w:r>
+              <w:t>Comment</w:t>
+            </w:r>
+            <w:proofErr w:type="spellEnd"/>
+            <w:r>
+              <w:rPr>
+                <w:lang w:val="es-MX"/>
+              </w:rPr>
+              <w:t xml:space="preserve"> </w:t>
+            </w:r>
+            <w:proofErr w:type="spellStart"/>
+            <w:r>
+              <w:rPr>
+                <w:lang w:val="es-MX"/>
+              </w:rPr>
+              <w:t>Description</w:t>
+            </w:r>
+            <w:proofErr w:type="spellEnd"/>
           </w:p>
         </w:tc>
         <w:tc>
@@ -2891,6 +2949,7 @@
         <w:tc>
           <w:tcPr>
             <w:tcW w:w="1241" w:type="dxa"/>
+            <w:shd w:val="clear" w:color="auto" w:fill="92D050"/>
           </w:tcPr>
           <w:p>
             <w:r>
@@ -2932,6 +2991,7 @@
         <w:tc>
           <w:tcPr>
             <w:tcW w:w="1241" w:type="dxa"/>
+            <w:shd w:val="clear" w:color="auto" w:fill="92D050"/>
           </w:tcPr>
           <w:p>
             <w:r>
@@ -3127,11 +3187,19 @@
           <w:lang w:val="es-MX"/>
         </w:rPr>
       </w:pPr>
+      <w:proofErr w:type="spellStart"/>
       <w:r>
         <w:rPr>
           <w:lang w:val="es-MX"/>
         </w:rPr>
-        <w:t>Review #1 (27/07/2015)</w:t>
+        <w:t>Review</w:t>
+      </w:r>
+      <w:proofErr w:type="spellEnd"/>
+      <w:r>
+        <w:rPr>
+          <w:lang w:val="es-MX"/>
+        </w:rPr>
+        <w:t xml:space="preserve"> #1 (27/07/2015)</w:t>
       </w:r>
     </w:p>
     <w:p>
@@ -3221,6 +3289,7 @@
         <w:tc>
           <w:tcPr>
             <w:tcW w:w="1241" w:type="dxa"/>
+            <w:shd w:val="clear" w:color="auto" w:fill="92D050"/>
           </w:tcPr>
           <w:p>
             <w:r>
@@ -3256,6 +3325,7 @@
         <w:tc>
           <w:tcPr>
             <w:tcW w:w="1241" w:type="dxa"/>
+            <w:shd w:val="clear" w:color="auto" w:fill="92D050"/>
           </w:tcPr>
           <w:p>
             <w:r>
@@ -3291,6 +3361,7 @@
         <w:tc>
           <w:tcPr>
             <w:tcW w:w="1241" w:type="dxa"/>
+            <w:shd w:val="clear" w:color="auto" w:fill="92D050"/>
           </w:tcPr>
           <w:p>
             <w:r>
@@ -3326,6 +3397,7 @@
         <w:tc>
           <w:tcPr>
             <w:tcW w:w="1241" w:type="dxa"/>
+            <w:shd w:val="clear" w:color="auto" w:fill="92D050"/>
           </w:tcPr>
           <w:p>
             <w:r>
@@ -3361,6 +3433,7 @@
         <w:tc>
           <w:tcPr>
             <w:tcW w:w="1241" w:type="dxa"/>
+            <w:shd w:val="clear" w:color="auto" w:fill="92D050"/>
           </w:tcPr>
           <w:p>
             <w:r>
@@ -3455,11 +3528,19 @@
           <w:lang w:val="es-MX"/>
         </w:rPr>
       </w:pPr>
+      <w:proofErr w:type="spellStart"/>
       <w:r>
         <w:rPr>
           <w:lang w:val="es-MX"/>
         </w:rPr>
-        <w:t>Review #1 (27/07/2015)</w:t>
+        <w:t>Review</w:t>
+      </w:r>
+      <w:proofErr w:type="spellEnd"/>
+      <w:r>
+        <w:rPr>
+          <w:lang w:val="es-MX"/>
+        </w:rPr>
+        <w:t xml:space="preserve"> #1 (27/07/2015)</w:t>
       </w:r>
     </w:p>
     <w:p/>
@@ -3535,17 +3616,21 @@
           </w:tcPr>
           <w:p>
             <w:r>
-              <w:t>Comment every “if” and “else” in the code.</w:t>
+              <w:t xml:space="preserve">Comment </w:t>
+            </w:r>
+            <w:r>
+              <w:t>“if” and “else” in the code.</w:t>
             </w:r>
           </w:p>
         </w:tc>
         <w:tc>
           <w:tcPr>
             <w:tcW w:w="1241" w:type="dxa"/>
-          </w:tcPr>
-          <w:p>
-            <w:r>
-              <w:t>Pending</w:t>
+            <w:shd w:val="clear" w:color="auto" w:fill="92D050"/>
+          </w:tcPr>
+          <w:p>
+            <w:r>
+              <w:t>Fixed</w:t>
             </w:r>
           </w:p>
         </w:tc>
@@ -3577,6 +3662,7 @@
         <w:tc>
           <w:tcPr>
             <w:tcW w:w="1241" w:type="dxa"/>
+            <w:shd w:val="clear" w:color="auto" w:fill="FFFF00"/>
           </w:tcPr>
           <w:p>
             <w:r>
@@ -3751,11 +3837,19 @@
           <w:lang w:val="es-MX"/>
         </w:rPr>
       </w:pPr>
+      <w:proofErr w:type="spellStart"/>
       <w:r>
         <w:rPr>
           <w:lang w:val="es-MX"/>
         </w:rPr>
-        <w:t>Review #1 (27/07/2015)</w:t>
+        <w:t>Review</w:t>
+      </w:r>
+      <w:proofErr w:type="spellEnd"/>
+      <w:r>
+        <w:rPr>
+          <w:lang w:val="es-MX"/>
+        </w:rPr>
+        <w:t xml:space="preserve"> #1 (27/07/2015)</w:t>
       </w:r>
     </w:p>
     <w:p/>
@@ -3820,6 +3914,7 @@
             <w:pPr>
               <w:jc w:val="center"/>
             </w:pPr>
+            <w:bookmarkStart w:id="14" w:name="_GoBack" w:colFirst="2" w:colLast="2"/>
             <w:r>
               <w:t>1</w:t>
             </w:r>
@@ -3838,6 +3933,7 @@
         <w:tc>
           <w:tcPr>
             <w:tcW w:w="1241" w:type="dxa"/>
+            <w:shd w:val="clear" w:color="auto" w:fill="92D050"/>
           </w:tcPr>
           <w:p>
             <w:r>
@@ -3873,6 +3969,7 @@
         <w:tc>
           <w:tcPr>
             <w:tcW w:w="1241" w:type="dxa"/>
+            <w:shd w:val="clear" w:color="auto" w:fill="92D050"/>
           </w:tcPr>
           <w:p>
             <w:r>
@@ -3881,6 +3978,7 @@
           </w:p>
         </w:tc>
       </w:tr>
+      <w:bookmarkEnd w:id="14"/>
       <w:tr>
         <w:tc>
           <w:tcPr>
@@ -3908,6 +4006,7 @@
         <w:tc>
           <w:tcPr>
             <w:tcW w:w="1241" w:type="dxa"/>
+            <w:shd w:val="clear" w:color="auto" w:fill="FFFF00"/>
           </w:tcPr>
           <w:p>
             <w:r>
@@ -4003,15 +4102,23 @@
       <w:pPr>
         <w:pStyle w:val="Heading2"/>
       </w:pPr>
-      <w:bookmarkStart w:id="14" w:name="_Toc425850238"/>
+      <w:bookmarkStart w:id="15" w:name="_Toc425850238"/>
       <w:r>
         <w:t>SW Validation Review</w:t>
       </w:r>
-      <w:bookmarkEnd w:id="14"/>
+      <w:bookmarkEnd w:id="15"/>
     </w:p>
     <w:p>
       <w:r>
-        <w:t>Static Code Check was made using the Scitools SW “Understand” for the files we generated for the EWCM.</w:t>
+        <w:t xml:space="preserve">Static Code Check was made using the </w:t>
+      </w:r>
+      <w:proofErr w:type="spellStart"/>
+      <w:r>
+        <w:t>Scitools</w:t>
+      </w:r>
+      <w:proofErr w:type="spellEnd"/>
+      <w:r>
+        <w:t xml:space="preserve"> SW “Understand” for the files we generated for the EWCM.</w:t>
       </w:r>
     </w:p>
     <w:p>
@@ -4029,21 +4136,7 @@
           <w:rPr>
             <w:rStyle w:val="Hyperlink"/>
           </w:rPr>
-          <w:t>doc</w:t>
-        </w:r>
-        <w:bookmarkStart w:id="15" w:name="_GoBack"/>
-        <w:bookmarkEnd w:id="15"/>
-        <w:r>
-          <w:rPr>
-            <w:rStyle w:val="Hyperlink"/>
-          </w:rPr>
-          <w:t>u</w:t>
-        </w:r>
-        <w:r>
-          <w:rPr>
-            <w:rStyle w:val="Hyperlink"/>
-          </w:rPr>
-          <w:t>ment</w:t>
+          <w:t>document</w:t>
         </w:r>
       </w:hyperlink>
       <w:r>
@@ -4603,8 +4696,13 @@
           </w:tcBorders>
         </w:tcPr>
         <w:p>
+          <w:proofErr w:type="spellStart"/>
           <w:r>
-            <w:t>Firstname Name</w:t>
+            <w:t>Firstname</w:t>
+          </w:r>
+          <w:proofErr w:type="spellEnd"/>
+          <w:r>
+            <w:t xml:space="preserve"> Name</w:t>
           </w:r>
         </w:p>
       </w:tc>
@@ -4912,8 +5010,13 @@
     </w:r>
     <w:r>
       <w:tab/>
-      <w:t>S 2xx xxx xxx</w:t>
+      <w:t xml:space="preserve">S 2xx xxx </w:t>
     </w:r>
+    <w:proofErr w:type="spellStart"/>
+    <w:r>
+      <w:t>xxx</w:t>
+    </w:r>
+    <w:proofErr w:type="spellEnd"/>
   </w:p>
   <w:p>
     <w:pPr>
@@ -4927,8 +5030,13 @@
       </w:rPr>
     </w:pPr>
     <w:r>
-      <w:t>External Ref. .</w:t>
+      <w:t>External Ref</w:t>
     </w:r>
+    <w:proofErr w:type="gramStart"/>
+    <w:r>
+      <w:t>. .</w:t>
+    </w:r>
+    <w:proofErr w:type="gramEnd"/>
     <w:r>
       <w:tab/>
     </w:r>
@@ -5317,7 +5425,7 @@
         <v:shape id="_x0000_i1025" type="#_x0000_t75" style="width:35.25pt;height:195.75pt" o:ole="">
           <v:imagedata r:id="rId1" o:title=""/>
         </v:shape>
-        <o:OLEObject Type="Embed" ProgID="Designer" ShapeID="_x0000_i1025" DrawAspect="Content" ObjectID="_1499598713" r:id="rId2">
+        <o:OLEObject Type="Embed" ProgID="Designer" ShapeID="_x0000_i1025" DrawAspect="Content" ObjectID="_1499600326" r:id="rId2">
           <o:FieldCodes>\s \* MERGEFORMAT</o:FieldCodes>
         </o:OLEObject>
       </w:object>
@@ -5332,7 +5440,7 @@
         <v:shape id="_x0000_i1026" type="#_x0000_t75" style="width:42.75pt;height:167.25pt" o:ole="" fillcolor="window">
           <v:imagedata r:id="rId3" o:title=""/>
         </v:shape>
-        <o:OLEObject Type="Embed" ProgID="Designer" ShapeID="_x0000_i1026" DrawAspect="Content" ObjectID="_1499598714" r:id="rId4">
+        <o:OLEObject Type="Embed" ProgID="Designer" ShapeID="_x0000_i1026" DrawAspect="Content" ObjectID="_1499600327" r:id="rId4">
           <o:FieldCodes>\s \* MERGEFORMAT</o:FieldCodes>
         </o:OLEObject>
       </w:object>
@@ -7842,7 +7950,7 @@
 </file>
 
 <file path=customXml/itemProps1.xml><?xml version="1.0" encoding="utf-8"?>
-<ds:datastoreItem xmlns:ds="http://schemas.openxmlformats.org/officeDocument/2006/customXml" ds:itemID="{65B2F1E8-F1C2-409C-9C6D-D3105D2C6416}">
+<ds:datastoreItem xmlns:ds="http://schemas.openxmlformats.org/officeDocument/2006/customXml" ds:itemID="{95D33E0B-90B5-48D8-80F9-ACC8C9ABE4D9}">
   <ds:schemaRefs>
     <ds:schemaRef ds:uri="http://schemas.openxmlformats.org/officeDocument/2006/bibliography"/>
   </ds:schemaRefs>

</xml_diff>